<commit_message>
Diagramas de robustez y secuencia CU 10 y 11
Diagramas de robustez y secuencia de los CU 10 - CRU Alumno y 11 -
Cambiar alumno de grupo, se hacen modificaciones menores a los diagramas
de los CU 07 y 08, se le quitan flujos alternos al CU 11, se agregan
métodos al modelo de dominio y se actualizan las plantillas de casos de
uso y tareas.
</commit_message>
<xml_diff>
--- a/Diseño/Descripciones de casos de uso/Descripción de CU 09 - 11.docx
+++ b/Diseño/Descripciones de casos de uso/Descripción de CU 09 - 11.docx
@@ -798,7 +798,15 @@
                 <w:sz w:val="24"/>
                 <w:szCs w:val="24"/>
               </w:rPr>
-              <w:t>Director.</w:t>
+              <w:t>Profesor</w:t>
+            </w:r>
+            <w:r>
+              <w:rPr>
+                <w:rFonts w:ascii="Arial" w:hAnsi="Arial" w:cs="Arial"/>
+                <w:sz w:val="24"/>
+                <w:szCs w:val="24"/>
+              </w:rPr>
+              <w:t>.</w:t>
             </w:r>
           </w:p>
         </w:tc>
@@ -862,7 +870,23 @@
                 <w:sz w:val="24"/>
                 <w:szCs w:val="24"/>
               </w:rPr>
-              <w:t>El director puede reasignar el registro actual de un alumno a otro grupo</w:t>
+              <w:t xml:space="preserve">El </w:t>
+            </w:r>
+            <w:r>
+              <w:rPr>
+                <w:rFonts w:ascii="Arial" w:hAnsi="Arial" w:cs="Arial"/>
+                <w:sz w:val="24"/>
+                <w:szCs w:val="24"/>
+              </w:rPr>
+              <w:t>profesor</w:t>
+            </w:r>
+            <w:r>
+              <w:rPr>
+                <w:rFonts w:ascii="Arial" w:hAnsi="Arial" w:cs="Arial"/>
+                <w:sz w:val="24"/>
+                <w:szCs w:val="24"/>
+              </w:rPr>
+              <w:t xml:space="preserve"> puede reasignar el registro actual de un alumno a otro grupo</w:t>
             </w:r>
             <w:r>
               <w:rPr>
@@ -937,7 +961,31 @@
                 <w:sz w:val="24"/>
                 <w:szCs w:val="24"/>
               </w:rPr>
-              <w:t>El director debe estar autenticado en el sistema.</w:t>
+              <w:t xml:space="preserve">El </w:t>
+            </w:r>
+            <w:r>
+              <w:rPr>
+                <w:rFonts w:ascii="Arial" w:hAnsi="Arial" w:cs="Arial"/>
+                <w:sz w:val="24"/>
+                <w:szCs w:val="24"/>
+              </w:rPr>
+              <w:t>profesor</w:t>
+            </w:r>
+            <w:r>
+              <w:rPr>
+                <w:rFonts w:ascii="Arial" w:hAnsi="Arial" w:cs="Arial"/>
+                <w:sz w:val="24"/>
+                <w:szCs w:val="24"/>
+              </w:rPr>
+              <w:t xml:space="preserve"> </w:t>
+            </w:r>
+            <w:r>
+              <w:rPr>
+                <w:rFonts w:ascii="Arial" w:hAnsi="Arial" w:cs="Arial"/>
+                <w:sz w:val="24"/>
+                <w:szCs w:val="24"/>
+              </w:rPr>
+              <w:t>debe estar autenticado en el sistema.</w:t>
             </w:r>
           </w:p>
           <w:p>
@@ -969,8 +1017,6 @@
               </w:rPr>
               <w:t xml:space="preserve"> </w:t>
             </w:r>
-            <w:bookmarkStart w:id="0" w:name="_GoBack"/>
-            <w:bookmarkEnd w:id="0"/>
             <w:r>
               <w:rPr>
                 <w:rFonts w:ascii="Arial" w:hAnsi="Arial" w:cs="Arial"/>
@@ -1155,7 +1201,31 @@
                 <w:sz w:val="24"/>
                 <w:szCs w:val="24"/>
               </w:rPr>
-              <w:t>El director selecciona cambiar alumno.</w:t>
+              <w:t xml:space="preserve">El </w:t>
+            </w:r>
+            <w:r>
+              <w:rPr>
+                <w:rFonts w:ascii="Arial" w:hAnsi="Arial" w:cs="Arial"/>
+                <w:sz w:val="24"/>
+                <w:szCs w:val="24"/>
+              </w:rPr>
+              <w:t>profesor</w:t>
+            </w:r>
+            <w:r>
+              <w:rPr>
+                <w:rFonts w:ascii="Arial" w:hAnsi="Arial" w:cs="Arial"/>
+                <w:sz w:val="24"/>
+                <w:szCs w:val="24"/>
+              </w:rPr>
+              <w:t xml:space="preserve"> </w:t>
+            </w:r>
+            <w:r>
+              <w:rPr>
+                <w:rFonts w:ascii="Arial" w:hAnsi="Arial" w:cs="Arial"/>
+                <w:sz w:val="24"/>
+                <w:szCs w:val="24"/>
+              </w:rPr>
+              <w:t>selecciona cambiar alumno.</w:t>
             </w:r>
           </w:p>
           <w:p>
@@ -1199,7 +1269,31 @@
                 <w:sz w:val="24"/>
                 <w:szCs w:val="24"/>
               </w:rPr>
-              <w:t>El director selecciona un grupo de procedencia, un grupo al que desea mover el registro y selecciona aceptar.</w:t>
+              <w:t xml:space="preserve">El </w:t>
+            </w:r>
+            <w:r>
+              <w:rPr>
+                <w:rFonts w:ascii="Arial" w:hAnsi="Arial" w:cs="Arial"/>
+                <w:sz w:val="24"/>
+                <w:szCs w:val="24"/>
+              </w:rPr>
+              <w:t>profesor</w:t>
+            </w:r>
+            <w:r>
+              <w:rPr>
+                <w:rFonts w:ascii="Arial" w:hAnsi="Arial" w:cs="Arial"/>
+                <w:sz w:val="24"/>
+                <w:szCs w:val="24"/>
+              </w:rPr>
+              <w:t xml:space="preserve"> </w:t>
+            </w:r>
+            <w:r>
+              <w:rPr>
+                <w:rFonts w:ascii="Arial" w:hAnsi="Arial" w:cs="Arial"/>
+                <w:sz w:val="24"/>
+                <w:szCs w:val="24"/>
+              </w:rPr>
+              <w:t>selecciona un grupo de procedencia, un grupo al que desea mover el registro y selecciona aceptar.</w:t>
             </w:r>
           </w:p>
           <w:p>
@@ -1279,124 +1373,8 @@
                 <w:szCs w:val="24"/>
               </w:rPr>
             </w:pPr>
-            <w:r>
-              <w:rPr>
-                <w:rFonts w:ascii="Arial" w:hAnsi="Arial" w:cs="Arial"/>
-                <w:sz w:val="24"/>
-                <w:szCs w:val="24"/>
-              </w:rPr>
-              <w:t>El alumno no pertenece a ningún grupo.</w:t>
-            </w:r>
-          </w:p>
-          <w:p>
-            <w:pPr>
-              <w:pStyle w:val="Prrafodelista"/>
-              <w:numPr>
-                <w:ilvl w:val="1"/>
-                <w:numId w:val="9"/>
-              </w:numPr>
-              <w:spacing w:line="240" w:lineRule="auto"/>
-              <w:jc w:val="both"/>
-              <w:rPr>
-                <w:rFonts w:ascii="Arial" w:hAnsi="Arial" w:cs="Arial"/>
-                <w:sz w:val="24"/>
-                <w:szCs w:val="24"/>
-              </w:rPr>
-            </w:pPr>
-            <w:r>
-              <w:rPr>
-                <w:rFonts w:ascii="Arial" w:hAnsi="Arial" w:cs="Arial"/>
-                <w:sz w:val="24"/>
-                <w:szCs w:val="24"/>
-              </w:rPr>
-              <w:t>El sistema muestra un mensaje al director de que no existen grupos a los que pertenezca el alumno.</w:t>
-            </w:r>
-          </w:p>
-          <w:p>
-            <w:pPr>
-              <w:pStyle w:val="Prrafodelista"/>
-              <w:numPr>
-                <w:ilvl w:val="1"/>
-                <w:numId w:val="9"/>
-              </w:numPr>
-              <w:spacing w:line="240" w:lineRule="auto"/>
-              <w:jc w:val="both"/>
-              <w:rPr>
-                <w:rFonts w:ascii="Arial" w:hAnsi="Arial" w:cs="Arial"/>
-                <w:sz w:val="24"/>
-                <w:szCs w:val="24"/>
-              </w:rPr>
-            </w:pPr>
-            <w:r>
-              <w:rPr>
-                <w:rFonts w:ascii="Arial" w:hAnsi="Arial" w:cs="Arial"/>
-                <w:sz w:val="24"/>
-                <w:szCs w:val="24"/>
-              </w:rPr>
-              <w:t xml:space="preserve">Regresa a un paso anterior del flujo del sistema </w:t>
-            </w:r>
-          </w:p>
-          <w:p>
-            <w:pPr>
-              <w:spacing w:line="240" w:lineRule="auto"/>
-              <w:jc w:val="both"/>
-              <w:rPr>
-                <w:rFonts w:ascii="Arial" w:hAnsi="Arial" w:cs="Arial"/>
-                <w:sz w:val="24"/>
-                <w:szCs w:val="24"/>
-              </w:rPr>
-            </w:pPr>
-            <w:r>
-              <w:rPr>
-                <w:rFonts w:ascii="Arial" w:hAnsi="Arial" w:cs="Arial"/>
-                <w:sz w:val="24"/>
-                <w:szCs w:val="24"/>
-              </w:rPr>
-              <w:t>El alumno ya se encuentra inscrito al grupo que se desea reasignar</w:t>
-            </w:r>
-          </w:p>
-          <w:p>
-            <w:pPr>
-              <w:pStyle w:val="Prrafodelista"/>
-              <w:numPr>
-                <w:ilvl w:val="2"/>
-                <w:numId w:val="9"/>
-              </w:numPr>
-              <w:spacing w:line="240" w:lineRule="auto"/>
-              <w:jc w:val="both"/>
-              <w:rPr>
-                <w:rFonts w:ascii="Arial" w:hAnsi="Arial" w:cs="Arial"/>
-                <w:sz w:val="24"/>
-                <w:szCs w:val="24"/>
-              </w:rPr>
-            </w:pPr>
-            <w:r>
-              <w:rPr>
-                <w:rFonts w:ascii="Arial" w:hAnsi="Arial" w:cs="Arial"/>
-                <w:sz w:val="24"/>
-                <w:szCs w:val="24"/>
-              </w:rPr>
-              <w:t>El sistema muestra al director que la modificación no es posible puesto que ya se encuentra el alumno en dicho grupo</w:t>
-            </w:r>
-            <w:r>
-              <w:rPr>
-                <w:rFonts w:ascii="Arial" w:hAnsi="Arial" w:cs="Arial"/>
-                <w:sz w:val="24"/>
-                <w:szCs w:val="24"/>
-              </w:rPr>
-              <w:t>.</w:t>
-            </w:r>
-          </w:p>
-          <w:p>
-            <w:pPr>
-              <w:spacing w:line="240" w:lineRule="auto"/>
-              <w:jc w:val="both"/>
-              <w:rPr>
-                <w:rFonts w:ascii="Arial" w:hAnsi="Arial" w:cs="Arial"/>
-                <w:sz w:val="24"/>
-                <w:szCs w:val="24"/>
-              </w:rPr>
-            </w:pPr>
+            <w:bookmarkStart w:id="0" w:name="_GoBack"/>
+            <w:bookmarkEnd w:id="0"/>
           </w:p>
         </w:tc>
       </w:tr>

</xml_diff>